<commit_message>
Summery report added (01/03)
</commit_message>
<xml_diff>
--- a/Collection of papers and resources.docx
+++ b/Collection of papers and resources.docx
@@ -259,15 +259,49 @@
         <w:t>Other university Papers</w:t>
       </w:r>
     </w:p>
-    <w:p>
-      <w:pPr>
-        <w:rPr>
-          <w:sz w:val="40"/>
-          <w:szCs w:val="40"/>
-          <w:u w:val="single"/>
-        </w:rPr>
-      </w:pPr>
-    </w:p>
+    <w:p/>
+    <w:p>
+      <w:pPr>
+        <w:rPr>
+          <w:b/>
+          <w:bCs/>
+        </w:rPr>
+      </w:pPr>
+      <w:r>
+        <w:rPr>
+          <w:b/>
+          <w:bCs/>
+        </w:rPr>
+        <w:t xml:space="preserve">Heart Rate Sensing with a Robot Mounted </w:t>
+      </w:r>
+      <w:proofErr w:type="spellStart"/>
+      <w:r>
+        <w:rPr>
+          <w:b/>
+          <w:bCs/>
+        </w:rPr>
+        <w:t>mmWave</w:t>
+      </w:r>
+      <w:proofErr w:type="spellEnd"/>
+      <w:r>
+        <w:rPr>
+          <w:b/>
+          <w:bCs/>
+        </w:rPr>
+        <w:t xml:space="preserve"> Radar</w:t>
+      </w:r>
+    </w:p>
+    <w:p>
+      <w:hyperlink r:id="rId8" w:history="1">
+        <w:r>
+          <w:rPr>
+            <w:rStyle w:val="Hyperlink"/>
+          </w:rPr>
+          <w:t>https://ieeexplore.ieee.org/abstract/document/9197437</w:t>
+        </w:r>
+      </w:hyperlink>
+    </w:p>
+    <w:p/>
     <w:p>
       <w:pPr>
         <w:rPr>
@@ -305,7 +339,7 @@
           <w:u w:val="single"/>
         </w:rPr>
       </w:pPr>
-      <w:hyperlink r:id="rId8" w:history="1">
+      <w:hyperlink r:id="rId9" w:history="1">
         <w:r>
           <w:rPr>
             <w:rStyle w:val="Hyperlink"/>
@@ -358,7 +392,7 @@
           <w:u w:val="single"/>
         </w:rPr>
       </w:pPr>
-      <w:hyperlink r:id="rId9" w:history="1">
+      <w:hyperlink r:id="rId10" w:history="1">
         <w:r>
           <w:rPr>
             <w:rStyle w:val="Hyperlink"/>
@@ -411,7 +445,7 @@
           <w:u w:val="single"/>
         </w:rPr>
       </w:pPr>
-      <w:hyperlink r:id="rId10" w:history="1">
+      <w:hyperlink r:id="rId11" w:history="1">
         <w:r>
           <w:rPr>
             <w:rStyle w:val="Hyperlink"/>
@@ -480,7 +514,7 @@
           <w:u w:val="single"/>
         </w:rPr>
       </w:pPr>
-      <w:hyperlink r:id="rId11" w:history="1">
+      <w:hyperlink r:id="rId12" w:history="1">
         <w:r>
           <w:rPr>
             <w:rStyle w:val="Hyperlink"/>
@@ -533,7 +567,7 @@
           <w:u w:val="single"/>
         </w:rPr>
       </w:pPr>
-      <w:hyperlink r:id="rId12" w:history="1">
+      <w:hyperlink r:id="rId13" w:history="1">
         <w:r>
           <w:rPr>
             <w:rStyle w:val="Hyperlink"/>
@@ -570,7 +604,6 @@
           <w:b/>
           <w:bCs/>
         </w:rPr>
-        <w:lastRenderedPageBreak/>
         <w:t xml:space="preserve">Experimental feasibility study of 96 GHz FMCW </w:t>
       </w:r>
       <w:proofErr w:type="spellStart"/>
@@ -612,7 +645,7 @@
           <w:u w:val="single"/>
         </w:rPr>
       </w:pPr>
-      <w:hyperlink r:id="rId13" w:history="1">
+      <w:hyperlink r:id="rId14" w:history="1">
         <w:r>
           <w:rPr>
             <w:rStyle w:val="Hyperlink"/>
@@ -665,7 +698,7 @@
           <w:u w:val="single"/>
         </w:rPr>
       </w:pPr>
-      <w:hyperlink r:id="rId14" w:history="1">
+      <w:hyperlink r:id="rId15" w:history="1">
         <w:r>
           <w:rPr>
             <w:rStyle w:val="Hyperlink"/>
@@ -718,7 +751,7 @@
           <w:u w:val="single"/>
         </w:rPr>
       </w:pPr>
-      <w:hyperlink r:id="rId15" w:history="1">
+      <w:hyperlink r:id="rId16" w:history="1">
         <w:r>
           <w:rPr>
             <w:rStyle w:val="Hyperlink"/>

</xml_diff>